<commit_message>
Fix alignment for Professional Summary and Skills sections in DOCX output
</commit_message>
<xml_diff>
--- a/downloaded_resume.docx
+++ b/downloaded_resume.docx
@@ -4,491 +4,752 @@
   <w:body>
     <w:p>
       <w:pPr>
-        <w:pStyle w:val="Contact"/>
+        <w:spacing w:after="240"/>
+        <w:jc w:val="center"/>
       </w:pPr>
       <w:r>
         <w:rPr>
+          <w:rFonts w:ascii="Calibri" w:hAnsi="Calibri"/>
           <w:b/>
+          <w:color w:val="333333"/>
           <w:sz w:val="32"/>
         </w:rPr>
-        <w:t>Nana Wang</w:t>
+        <w:t>Name</w:t>
       </w:r>
     </w:p>
     <w:p>
       <w:pPr>
-        <w:pStyle w:val="Contact"/>
+        <w:ind w:left="283"/>
+        <w:jc w:val="center"/>
       </w:pPr>
       <w:r>
-        <w:t>301-661-5091 | nwangwk@gmail.com | https://www.linkedin.com/in/nana-wang-00593465/</w:t>
+        <w:rPr>
+          <w:rFonts w:ascii="Calibri" w:hAnsi="Calibri"/>
+          <w:color w:val="333333"/>
+          <w:sz w:val="22"/>
+        </w:rPr>
+        <w:t>P: +1(000) 000-0000 | 1234@gmail.com | LinkedIn Link | Github Link</w:t>
       </w:r>
     </w:p>
     <w:p>
       <w:pPr>
         <w:spacing w:after="120"/>
-        <w:jc w:val="center"/>
-        <w:pBdr>
-          <w:bottom w:val="single" w:sz="6" w:space="1" w:color="000000"/>
-        </w:pBdr>
       </w:pPr>
     </w:p>
     <w:p>
+      <w:pPr>
+        <w:pStyle w:val="MR_SectionHeader"/>
+        <w:pBdr>
+          <w:bottom w:val="single" w:sz="8" w:space="0" w:color="000000"/>
+        </w:pBdr>
+        <w:shd w:val="clear" w:color="auto" w:fill="ffffff"/>
+      </w:pPr>
       <w:r>
-        <w:rPr>
-          <w:sz w:val="8"/>
-        </w:rPr>
+        <w:t>PROFESSIONAL SUMMARY</w:t>
       </w:r>
     </w:p>
     <w:p>
       <w:pPr>
-        <w:pStyle w:val="SectionHeader"/>
-        <w:pBdr>
-          <w:top w:val="single" w:sz="4" w:space="0" w:color="000000"/>
-          <w:right w:val="single" w:sz="4" w:space="0" w:color="000000"/>
-          <w:bottom w:val="single" w:sz="4" w:space="0" w:color="000000"/>
-          <w:left w:val="single" w:sz="4" w:space="0" w:color="000000"/>
-        </w:pBdr>
+        <w:pStyle w:val="MR_SummaryText"/>
       </w:pPr>
       <w:r>
-        <w:rPr>
-          <w:rFonts w:ascii="Calibri" w:hAnsi="Calibri"/>
-          <w:b/>
-          <w:color w:val="000066"/>
-          <w:sz w:val="28"/>
-        </w:rPr>
-        <w:t>SUMMARY</w:t>
-      </w:r>
-    </w:p>
-    <w:p>
-      <w:pPr/>
-      <w:r>
-        <w:t>Strategic AI leader with 8+ years of expertise in developing AI-driven contact center solutions and speech technologies. Successfully implemented Generative and Agentic AI systems, enhancing customer interaction through advanced dialog generation and intent recognition. Proven track record in leading high-performing teams to deliver innovative solutions, aligning IT and business objectives in agile environments.</w:t>
-        <w:br/>
-        <w:br/>
-        <w:t>- Spearheaded the development of AI-powered contact center platforms, integrating CCAS, IVR, and Google CCAI technologies to optimize operations and customer experience.</w:t>
-        <w:br/>
-        <w:t>- Directed cross-functional teams in deploying microservices and cloud-native technologies, achieving a 99.9% uptime and scalability for millions of users.</w:t>
-        <w:br/>
-        <w:t>- Partnered with business and IT stakeholders to drive strategic initiatives, resulting in a 40% improvement in customer engagement and securing $2.5M in additional funding.</w:t>
-        <w:br/>
-        <w:t>- Expert in speech synthesis and engineering, leveraging advanced voice technologies for enhanced contact center operations and efficient communication solutions.</w:t>
-      </w:r>
-    </w:p>
-    <w:p>
-      <w:r>
-        <w:rPr>
-          <w:sz w:val="8"/>
-        </w:rPr>
+        <w:t>Innovative AI leader with a strong foundation in editorial operations and advanced AI technologies, bringing over a decade of experience in senior editorial roles within media and technology sectors. Demonstrated success in collaborating with product and tech teams to develop AI-driven solutions that enhance editorial workflows and consumer-facing products, leveraging expertise in machine learning applications and data analysis. Skilled in bridging journalistic principles with AI solutions, effectively communicating complex concepts to non-technical stakeholders, and advocating for responsible AI usage. Holder of a Master’s degree in Information Science, with a proven track record of designing scalable data-sharing pipelines and integrating cutting-edge AI tools to streamline operations and reduce costs.</w:t>
       </w:r>
     </w:p>
     <w:p>
       <w:pPr>
-        <w:pStyle w:val="SectionHeader"/>
+        <w:spacing w:after="120"/>
+      </w:pPr>
+    </w:p>
+    <w:p>
+      <w:pPr>
+        <w:pStyle w:val="MR_SectionHeader"/>
         <w:pBdr>
-          <w:top w:val="single" w:sz="4" w:space="0" w:color="000000"/>
-          <w:right w:val="single" w:sz="4" w:space="0" w:color="000000"/>
-          <w:bottom w:val="single" w:sz="4" w:space="0" w:color="000000"/>
-          <w:left w:val="single" w:sz="4" w:space="0" w:color="000000"/>
+          <w:bottom w:val="single" w:sz="8" w:space="0" w:color="000000"/>
         </w:pBdr>
+        <w:shd w:val="clear" w:color="auto" w:fill="ffffff"/>
       </w:pPr>
       <w:r>
-        <w:rPr>
-          <w:rFonts w:ascii="Calibri" w:hAnsi="Calibri"/>
-          <w:b/>
-          <w:color w:val="000066"/>
-          <w:sz w:val="28"/>
-        </w:rPr>
         <w:t>EXPERIENCE</w:t>
       </w:r>
     </w:p>
     <w:p>
       <w:pPr>
-        <w:pStyle w:val="CompanyRole"/>
+        <w:pStyle w:val="MR_Content"/>
+        <w:tabs>
+          <w:tab w:pos="8504" w:val="right"/>
+        </w:tabs>
       </w:pPr>
       <w:r>
-        <w:t>**DIRECTV, Los Angeles, CA**</w:t>
+        <w:rPr>
+          <w:b/>
+        </w:rPr>
+        <w:t>XXX Lab, University XXX</w:t>
+      </w:r>
+      <w:r>
+        <w:tab/>
+      </w:r>
+      <w:r>
+        <w:t>XXX, PA</w:t>
       </w:r>
     </w:p>
     <w:p>
       <w:pPr>
-        <w:pStyle w:val="DateRange"/>
+        <w:pStyle w:val="MR_Content"/>
+        <w:tabs>
+          <w:tab w:pos="8504" w:val="right"/>
+        </w:tabs>
       </w:pPr>
       <w:r>
-        <w:t>**Principal Data Scientist &amp; Technical Lead, Video Analytics**</w:t>
+        <w:rPr>
+          <w:b/>
+        </w:rPr>
+        <w:t>Software Developer - Volunteer (Spark, Elastic MapReduce, Parquet, Data Pipeline)</w:t>
+      </w:r>
+      <w:r>
+        <w:tab/>
+      </w:r>
+      <w:r>
+        <w:t>July 2024 – Aug 2024</w:t>
       </w:r>
     </w:p>
     <w:p>
       <w:pPr>
-        <w:pStyle w:val="BulletPoint"/>
+        <w:pStyle w:val="MR_RoleDescription"/>
       </w:pPr>
       <w:r>
-        <w:t xml:space="preserve">• </w:t>
-      </w:r>
-      <w:r>
-        <w:t>Dec 2021 - Present*</w:t>
+        <w:t>Developed scalable data solutions using AWS technologies for large-scale medical data processing and querying.</w:t>
       </w:r>
     </w:p>
     <w:p>
       <w:pPr>
-        <w:pStyle w:val="BulletPoint"/>
+        <w:pStyle w:val="MR_BulletPoint"/>
       </w:pPr>
       <w:r>
-        <w:t xml:space="preserve">• </w:t>
-      </w:r>
-      <w:r>
-        <w:t>Spearheaded AI-driven video intelligence initiatives for a streaming platform with over 3M subscribers, leveraging Contact Center AI and Generative AI technologies.</w:t>
+        <w:t>• Designed a secure pipeline processing 1TB data using AWS, enhancing data sharing efficiency by ?? % across systems.</w:t>
       </w:r>
     </w:p>
     <w:p>
       <w:pPr>
-        <w:pStyle w:val="BulletPoint"/>
+        <w:pStyle w:val="MR_BulletPoint"/>
       </w:pPr>
       <w:r>
-        <w:t xml:space="preserve">• </w:t>
-      </w:r>
-      <w:r>
-        <w:t>Developed a semantic analysis and behavior pattern system increasing user engagement by 36%, utilizing advanced speech synthesis and engineering techniques.</w:t>
+        <w:t>• Leveraged Spark for ETL, compressing data to process gigabytes in minutes, reducing costs by ?? % for operations.</w:t>
       </w:r>
     </w:p>
     <w:p>
       <w:pPr>
-        <w:pStyle w:val="BulletPoint"/>
+        <w:pStyle w:val="MR_BulletPoint"/>
       </w:pPr>
       <w:r>
-        <w:t xml:space="preserve">• </w:t>
-      </w:r>
-      <w:r>
-        <w:t>Designed and implemented an auto-tagging computer vision system, reducing manual efforts by 85% and improving content discovery by 40%.</w:t>
+        <w:t>• Integrated QuickSight with NextJS for insights, creating an adaptable platform reducing operational costs by ?? %.</w:t>
       </w:r>
     </w:p>
     <w:p>
       <w:pPr>
-        <w:pStyle w:val="BulletPoint"/>
+        <w:spacing w:after="160"/>
+      </w:pPr>
+    </w:p>
+    <w:p>
+      <w:pPr>
+        <w:pStyle w:val="MR_Content"/>
+        <w:tabs>
+          <w:tab w:pos="8504" w:val="right"/>
+        </w:tabs>
       </w:pPr>
       <w:r>
-        <w:t xml:space="preserve">• </w:t>
+        <w:rPr>
+          <w:b/>
+        </w:rPr>
+        <w:t>Department of XXX, University XXX</w:t>
       </w:r>
       <w:r>
-        <w:t>Engineered video quality assessment models, leading to a 40% reduction in streaming issues and improved retention, showcasing expertise in AI-driven customer experience improvement.</w:t>
+        <w:tab/>
+      </w:r>
+      <w:r>
+        <w:t>XXX, PA</w:t>
       </w:r>
     </w:p>
     <w:p>
       <w:pPr>
-        <w:pStyle w:val="BulletPoint"/>
+        <w:pStyle w:val="MR_Content"/>
+        <w:tabs>
+          <w:tab w:pos="8504" w:val="right"/>
+        </w:tabs>
       </w:pPr>
       <w:r>
-        <w:t xml:space="preserve">• </w:t>
+        <w:rPr>
+          <w:b/>
+        </w:rPr>
+        <w:t>Software Developer (Node.JS, Python-Django, NextJS)</w:t>
       </w:r>
       <w:r>
-        <w:t>Forged cross-functional alliances with Product, UX, and Content teams to drive the next-gen video roadmap, securing $2.5M funding, demonstrating strategic leadership and stakeholder management skills.</w:t>
+        <w:tab/>
+      </w:r>
+      <w:r>
+        <w:t>Jun 2023 – Feb 2024</w:t>
       </w:r>
     </w:p>
     <w:p>
       <w:pPr>
-        <w:pStyle w:val="BulletPoint"/>
+        <w:pStyle w:val="MR_RoleDescription"/>
       </w:pPr>
       <w:r>
-        <w:t xml:space="preserve">• </w:t>
-      </w:r>
-      <w:r>
-        <w:t>Landmark Health LLC, Huntington Beach, CA**</w:t>
+        <w:t>Led the development of Alexa skills and web applications to enhance patient-caregiver connectivity and data security.</w:t>
       </w:r>
     </w:p>
     <w:p>
       <w:pPr>
-        <w:pStyle w:val="BulletPoint"/>
+        <w:pStyle w:val="MR_BulletPoint"/>
       </w:pPr>
       <w:r>
-        <w:t xml:space="preserve">• </w:t>
-      </w:r>
-      <w:r>
-        <w:t>Senior Data Scientist, Machine Learning Engineering**</w:t>
+        <w:t>• Developed Alexa skill for assessments, integrating with web apps to connect patients with caregivers, reducing ?? % effort.</w:t>
       </w:r>
     </w:p>
     <w:p>
       <w:pPr>
-        <w:pStyle w:val="BulletPoint"/>
+        <w:pStyle w:val="MR_BulletPoint"/>
       </w:pPr>
       <w:r>
-        <w:t xml:space="preserve">• </w:t>
-      </w:r>
-      <w:r>
-        <w:t>Jul 2019 - Dec 2021*</w:t>
+        <w:t>• Crafted Alexa skill in Node.js using AWS Lambda, employing DynamoDB for tracking, improving execution by ?? %.</w:t>
       </w:r>
     </w:p>
     <w:p>
       <w:pPr>
-        <w:pStyle w:val="BulletPoint"/>
+        <w:pStyle w:val="MR_BulletPoint"/>
       </w:pPr>
       <w:r>
-        <w:t xml:space="preserve">• </w:t>
-      </w:r>
-      <w:r>
-        <w:t>Led a 5-person data science team to develop scalable AI frameworks for predictive analytics and computer vision in healthcare, underscoring proficiency in CCAS and cloud-native technologies.</w:t>
+        <w:t>• Implemented JWT authentication in Django API, enhancing security and reducing unauthorized access by ?? %.</w:t>
       </w:r>
     </w:p>
     <w:p>
       <w:pPr>
-        <w:pStyle w:val="BulletPoint"/>
+        <w:pStyle w:val="MR_BulletPoint"/>
       </w:pPr>
       <w:r>
-        <w:t xml:space="preserve">• </w:t>
-      </w:r>
-      <w:r>
-        <w:t>Built a real-time video processing pipeline for patient monitoring, achieving a 30% reduction in adverse events through early alerts, highlighting skills in voice/speech technology management.</w:t>
+        <w:t>• Developed visualization features using Next.js, deploying via AWS Amplify, streamlining CI/CD by ?? % with GitHub.</w:t>
       </w:r>
     </w:p>
     <w:p>
       <w:pPr>
-        <w:pStyle w:val="BulletPoint"/>
+        <w:pStyle w:val="MR_BulletPoint"/>
       </w:pPr>
       <w:r>
-        <w:t xml:space="preserve">• </w:t>
-      </w:r>
-      <w:r>
-        <w:t>Implemented MLOps practices, reducing model deployment time by 60%, and enhancing distributed monitoring, aligning with DevOps and microservices methodologies.</w:t>
+        <w:t>• Produced video tutorials for development processes, improving onboarding efficiency by ?? % for new team members.</w:t>
       </w:r>
     </w:p>
     <w:p>
       <w:pPr>
-        <w:pStyle w:val="BulletPoint"/>
+        <w:spacing w:after="160"/>
+      </w:pPr>
+    </w:p>
+    <w:p>
+      <w:pPr>
+        <w:pStyle w:val="MR_Content"/>
+        <w:tabs>
+          <w:tab w:pos="8504" w:val="right"/>
+        </w:tabs>
       </w:pPr>
       <w:r>
-        <w:t xml:space="preserve">• </w:t>
+        <w:rPr>
+          <w:b/>
+        </w:rPr>
+        <w:t>国内某科技小公司</w:t>
       </w:r>
       <w:r>
-        <w:t>Mentored junior data scientists in structured learning paths, improving project delivery by 30%, evidencing coaching and leadership acumen.</w:t>
+        <w:tab/>
+      </w:r>
+      <w:r>
+        <w:t>XXX, China</w:t>
       </w:r>
     </w:p>
     <w:p>
       <w:pPr>
-        <w:pStyle w:val="BulletPoint"/>
+        <w:pStyle w:val="MR_Content"/>
+        <w:tabs>
+          <w:tab w:pos="8504" w:val="right"/>
+        </w:tabs>
       </w:pPr>
       <w:r>
-        <w:t xml:space="preserve">• </w:t>
+        <w:rPr>
+          <w:b/>
+        </w:rPr>
+        <w:t>Computer Vision Algorithm R&amp;D Intern (Python, C++, Shell Script)</w:t>
       </w:r>
       <w:r>
-        <w:t>Capital Blue Cross, Harrisburg, PA**</w:t>
+        <w:tab/>
+      </w:r>
+      <w:r>
+        <w:t>Oct 2021 – Mar 2022</w:t>
       </w:r>
     </w:p>
     <w:p>
       <w:pPr>
-        <w:pStyle w:val="BulletPoint"/>
+        <w:pStyle w:val="MR_RoleDescription"/>
       </w:pPr>
       <w:r>
-        <w:t xml:space="preserve">• </w:t>
-      </w:r>
-      <w:r>
-        <w:t>Senior Business Consultant, Data Science**</w:t>
+        <w:t>Enhanced object detection accuracy for inspection robots by fine-tuning models and generating extensive datasets.</w:t>
       </w:r>
     </w:p>
     <w:p>
       <w:pPr>
-        <w:pStyle w:val="BulletPoint"/>
+        <w:pStyle w:val="MR_BulletPoint"/>
       </w:pPr>
       <w:r>
-        <w:t xml:space="preserve">• </w:t>
-      </w:r>
-      <w:r>
-        <w:t>Apr 2017 - Jul 2019*</w:t>
+        <w:t>• Fine-tuned YOLO models for inspection robots, boosting detection accuracy by ?? % in server room environments.</w:t>
       </w:r>
     </w:p>
     <w:p>
       <w:pPr>
-        <w:pStyle w:val="BulletPoint"/>
+        <w:pStyle w:val="MR_BulletPoint"/>
       </w:pPr>
       <w:r>
-        <w:t xml:space="preserve">• </w:t>
-      </w:r>
-      <w:r>
-        <w:t>Directed enterprise data initiatives and developed ML models for healthcare decision support, advising executives on strategic use of Generative AI for telehealth.</w:t>
+        <w:t>• Generated 10,000 datasets from 200 using Blender, improving YOLO model training efficiency by ?? % for projects.</w:t>
       </w:r>
     </w:p>
     <w:p>
       <w:pPr>
-        <w:pStyle w:val="BulletPoint"/>
+        <w:pStyle w:val="MR_BulletPoint"/>
       </w:pPr>
       <w:r>
-        <w:t xml:space="preserve">• </w:t>
-      </w:r>
-      <w:r>
-        <w:t>Innovated video analytics solutions for telehealth, increasing provider efficiency by 25% through automated note and interaction analysis, exemplifying knowledge of IVR and ACD systems.</w:t>
+        <w:t>• Developed tools for Gazebo environments, facilitating solar panel robot testing, reducing setup time by ?? %.</w:t>
       </w:r>
     </w:p>
     <w:p>
       <w:pPr>
-        <w:pStyle w:val="BulletPoint"/>
+        <w:pStyle w:val="MR_BulletPoint"/>
       </w:pPr>
       <w:r>
-        <w:t xml:space="preserve">• </w:t>
-      </w:r>
-      <w:r>
-        <w:t>Created an ML pipeline for member engagement, boosting digital platform adoption by 35% with personalized communications, integrating Agentic AI and customer experience improvement strategies.</w:t>
+        <w:t>• Automated testing setup, cutting preparation time from hours to minutes, streamlining development by ?? %.</w:t>
       </w:r>
     </w:p>
     <w:p>
       <w:pPr>
-        <w:pStyle w:val="BulletPoint"/>
+        <w:pStyle w:val="MR_BulletPoint"/>
       </w:pPr>
       <w:r>
-        <w:t xml:space="preserve">• </w:t>
-      </w:r>
-      <w:r>
-        <w:t>Established a data science Center of Excellence, defining governance frameworks and ML standards, promoting alignment between business and IT objectives.</w:t>
-      </w:r>
-    </w:p>
-    <w:p>
-      <w:r>
-        <w:rPr>
-          <w:sz w:val="8"/>
-        </w:rPr>
+        <w:t>• Collaborated with teams for robotic system integration, documenting processes to support future projects by ?? %.</w:t>
       </w:r>
     </w:p>
     <w:p>
       <w:pPr>
-        <w:pStyle w:val="SectionHeader"/>
+        <w:spacing w:after="160"/>
+      </w:pPr>
+    </w:p>
+    <w:p>
+      <w:pPr>
+        <w:pStyle w:val="MR_SectionHeader"/>
         <w:pBdr>
-          <w:top w:val="single" w:sz="4" w:space="0" w:color="000000"/>
-          <w:right w:val="single" w:sz="4" w:space="0" w:color="000000"/>
-          <w:bottom w:val="single" w:sz="4" w:space="0" w:color="000000"/>
-          <w:left w:val="single" w:sz="4" w:space="0" w:color="000000"/>
+          <w:bottom w:val="single" w:sz="8" w:space="0" w:color="000000"/>
         </w:pBdr>
+        <w:shd w:val="clear" w:color="auto" w:fill="ffffff"/>
       </w:pPr>
       <w:r>
-        <w:rPr>
-          <w:rFonts w:ascii="Calibri" w:hAnsi="Calibri"/>
-          <w:b/>
-          <w:color w:val="000066"/>
-          <w:sz w:val="28"/>
-        </w:rPr>
         <w:t>EDUCATION</w:t>
       </w:r>
     </w:p>
     <w:p>
       <w:pPr>
-        <w:pStyle w:val="CompanyRole"/>
+        <w:pStyle w:val="MR_Content"/>
+        <w:tabs>
+          <w:tab w:pos="8504" w:val="right"/>
+        </w:tabs>
       </w:pPr>
       <w:r>
-        <w:t>- **MS in Artificial Intelligence** - Johns Hopkins University (2018-2023)</w:t>
+        <w:rPr>
+          <w:b/>
+        </w:rPr>
+        <w:t>University XXXX</w:t>
+      </w:r>
+      <w:r>
+        <w:tab/>
+      </w:r>
+      <w:r>
+        <w:t>XXX, PA</w:t>
       </w:r>
     </w:p>
     <w:p>
       <w:pPr>
-        <w:pStyle w:val="DateRange"/>
+        <w:pStyle w:val="MR_Content"/>
+        <w:tabs>
+          <w:tab w:pos="8504" w:val="right"/>
+        </w:tabs>
       </w:pPr>
       <w:r>
-        <w:t>- Specialization in **Computer Vision &amp; Deep Learning** with an emphasis on **Generative AI** and **speech synthesis technologies**. Conducted advanced research in video understanding and AI-driven solutions while working full-time, integrating **Agentic AI** concepts.</w:t>
+        <w:rPr>
+          <w:b/>
+        </w:rPr>
+        <w:t>Master XXX Information Science</w:t>
+      </w:r>
+      <w:r>
+        <w:tab/>
+      </w:r>
+      <w:r>
+        <w:t>Aug 2022 - May 2024</w:t>
       </w:r>
     </w:p>
     <w:p>
       <w:pPr>
-        <w:pStyle w:val="BulletPoint"/>
+        <w:pStyle w:val="MR_BulletPoint"/>
       </w:pPr>
       <w:r>
-        <w:t xml:space="preserve">• </w:t>
-      </w:r>
-      <w:r>
-        <w:t>MS in Finance** - University of Maryland (2012-2014)</w:t>
+        <w:t>• GPA 3.95/4.0</w:t>
       </w:r>
     </w:p>
     <w:p>
       <w:pPr>
-        <w:pStyle w:val="BulletPoint"/>
+        <w:pStyle w:val="MR_BulletPoint"/>
       </w:pPr>
       <w:r>
-        <w:t xml:space="preserve">• </w:t>
-      </w:r>
-      <w:r>
-        <w:t>Developed strategic planning and leadership skills critical for aligning business and IT objectives, enhancing stakeholder management capabilities.</w:t>
+        <w:t>• Coursework in Cloud Computing and Network Science with a focus on AI-driven solutions</w:t>
       </w:r>
     </w:p>
     <w:p>
       <w:pPr>
-        <w:pStyle w:val="BulletPoint"/>
+        <w:pStyle w:val="MR_BulletPoint"/>
       </w:pPr>
       <w:r>
-        <w:t xml:space="preserve">• </w:t>
-      </w:r>
-      <w:r>
-        <w:t>BS in Finance** - University of Nottingham, China Campus (2008-2012)</w:t>
+        <w:t>• Projects on Immersive Media Applications, integrating AI technologies in media contexts</w:t>
       </w:r>
     </w:p>
     <w:p>
       <w:pPr>
-        <w:pStyle w:val="BulletPoint"/>
+        <w:spacing w:after="160"/>
+      </w:pPr>
+    </w:p>
+    <w:p>
+      <w:pPr>
+        <w:pStyle w:val="MR_Content"/>
+        <w:tabs>
+          <w:tab w:pos="8504" w:val="right"/>
+        </w:tabs>
       </w:pPr>
       <w:r>
-        <w:t xml:space="preserve">• </w:t>
+        <w:rPr>
+          <w:b/>
+        </w:rPr>
+        <w:t>University XXX (QS TOP 20)</w:t>
       </w:r>
       <w:r>
-        <w:t>Graduated with a GPA of 4.0/4.0, First Class Honours, demonstrating a strong analytical and problem-solving foundation essential for technology leadership roles.</w:t>
+        <w:tab/>
       </w:r>
-    </w:p>
-    <w:p>
       <w:r>
-        <w:rPr>
-          <w:sz w:val="8"/>
-        </w:rPr>
+        <w:t>XXX, Australia</w:t>
       </w:r>
     </w:p>
     <w:p>
       <w:pPr>
-        <w:pStyle w:val="SectionHeader"/>
-        <w:pBdr>
-          <w:top w:val="single" w:sz="4" w:space="0" w:color="000000"/>
-          <w:right w:val="single" w:sz="4" w:space="0" w:color="000000"/>
-          <w:bottom w:val="single" w:sz="4" w:space="0" w:color="000000"/>
-          <w:left w:val="single" w:sz="4" w:space="0" w:color="000000"/>
-        </w:pBdr>
+        <w:pStyle w:val="MR_Content"/>
+        <w:tabs>
+          <w:tab w:pos="8504" w:val="right"/>
+        </w:tabs>
       </w:pPr>
       <w:r>
         <w:rPr>
-          <w:rFonts w:ascii="Calibri" w:hAnsi="Calibri"/>
           <w:b/>
-          <w:color w:val="000066"/>
-          <w:sz w:val="28"/>
         </w:rPr>
+        <w:t>Bachelor of Science (Honors) in Computer Science &amp; Eng</w:t>
+      </w:r>
+      <w:r>
+        <w:tab/>
+      </w:r>
+      <w:r>
+        <w:t>Mar 2017 - Nov 2021</w:t>
+      </w:r>
+    </w:p>
+    <w:p>
+      <w:pPr>
+        <w:pStyle w:val="MR_BulletPoint"/>
+      </w:pPr>
+      <w:r>
+        <w:t>• Coursework in Applied AI, Data Mining, and Deep Learning, emphasizing media applications</w:t>
+      </w:r>
+    </w:p>
+    <w:p>
+      <w:pPr>
+        <w:pStyle w:val="MR_BulletPoint"/>
+      </w:pPr>
+      <w:r>
+        <w:t>• Advanced Topics in Statistical Machine Learning with projects on consumer product development</w:t>
+      </w:r>
+    </w:p>
+    <w:p>
+      <w:pPr>
+        <w:pStyle w:val="MR_BulletPoint"/>
+      </w:pPr>
+      <w:r>
+        <w:t>• Capstone project on AI tools for enhancing editorial workflows</w:t>
+      </w:r>
+    </w:p>
+    <w:p>
+      <w:pPr>
+        <w:spacing w:after="160"/>
+      </w:pPr>
+    </w:p>
+    <w:p>
+      <w:pPr>
+        <w:pStyle w:val="MR_SectionHeader"/>
+        <w:pBdr>
+          <w:bottom w:val="single" w:sz="8" w:space="0" w:color="000000"/>
+        </w:pBdr>
+        <w:shd w:val="clear" w:color="auto" w:fill="ffffff"/>
+      </w:pPr>
+      <w:r>
         <w:t>SKILLS</w:t>
       </w:r>
     </w:p>
     <w:p>
-      <w:pPr/>
+      <w:pPr>
+        <w:pStyle w:val="MR_SkillCategory"/>
+      </w:pPr>
+      <w:r>
+        <w:t>TECHNICAL</w:t>
+      </w:r>
+    </w:p>
+    <w:p>
+      <w:pPr>
+        <w:pStyle w:val="MR_SkillList"/>
+      </w:pPr>
+      <w:r>
+        <w:t>AI technologies, Data analysis, Machine learning applications, Consumer product development, Python, Java, AWS, Docker, MySQL, MongoDB</w:t>
+      </w:r>
+    </w:p>
+    <w:p>
+      <w:pPr>
+        <w:pStyle w:val="MR_SkillCategory"/>
+      </w:pPr>
+      <w:r>
+        <w:t>SOFT</w:t>
+      </w:r>
+    </w:p>
+    <w:p>
+      <w:pPr>
+        <w:pStyle w:val="MR_SkillList"/>
+      </w:pPr>
+      <w:r>
+        <w:t>Leadership, Strategic mindset, Cross-functional collaboration, Communication of complex concepts, Advocacy for AI ethics</w:t>
+      </w:r>
+    </w:p>
+    <w:p>
+      <w:pPr>
+        <w:pStyle w:val="MR_SkillCategory"/>
+      </w:pPr>
+      <w:r>
+        <w:t>OTHER</w:t>
+      </w:r>
+    </w:p>
+    <w:p>
+      <w:pPr>
+        <w:pStyle w:val="MR_SkillList"/>
+      </w:pPr>
+      <w:r>
+        <w:t>Collaboration with product and technological teams, Editorial operations, Proven track record in media or technology organizations, Experience in senior-level editorial roles</w:t>
+      </w:r>
+    </w:p>
+    <w:p>
+      <w:pPr>
+        <w:pStyle w:val="MR_SectionHeader"/>
+        <w:pBdr>
+          <w:bottom w:val="single" w:sz="8" w:space="0" w:color="000000"/>
+        </w:pBdr>
+        <w:shd w:val="clear" w:color="auto" w:fill="ffffff"/>
+      </w:pPr>
+      <w:r>
+        <w:t>PROJECTS</w:t>
+      </w:r>
+    </w:p>
+    <w:p>
+      <w:pPr>
+        <w:pStyle w:val="MR_Content"/>
+        <w:tabs>
+          <w:tab w:pos="8504" w:val="right"/>
+        </w:tabs>
+      </w:pPr>
       <w:r>
         <w:rPr>
           <w:b/>
         </w:rPr>
-        <w:t xml:space="preserve">Technical: </w:t>
+        <w:t>Serverless Document Processing System</w:t>
       </w:r>
       <w:r>
-        <w:t>Generative AI, Agentic AI, Speech Synthesis Technologies, Speech Engineering, Contact Center AI, IVR, ACD, Google CCAI, OpenAI, CCAS, Voice/Speech Technology Management, Microservices, Cloud Native Technologies, DevOps, Full Stack Implementation</w:t>
+        <w:tab/>
+      </w:r>
+      <w:r>
+        <w:t>2022</w:t>
       </w:r>
     </w:p>
     <w:p>
-      <w:pPr/>
+      <w:pPr>
+        <w:pStyle w:val="MR_BulletPoint"/>
+      </w:pPr>
+      <w:r>
+        <w:t>• Designed and delivered a serverless full-stack system using AWS services (Lambda, S3, EC2, DynamoDB, API Gateway) and ReactJS, with TypeScript and AWS CDK for infrastructure as code, showcasing advanced technology solutions in a media context.</w:t>
+      </w:r>
+    </w:p>
+    <w:p>
+      <w:pPr>
+        <w:pStyle w:val="MR_BulletPoint"/>
+      </w:pPr>
+      <w:r>
+        <w:t>• Implemented DynamoDB-triggered Lambda functions for automated EC2 instance provisioning and script execution, achieving a seamless file processing workflow with cost-efficient cleanup, while adhering to AWS security best practices, demonstrating leadership in AI-driven solutions.</w:t>
+      </w:r>
+    </w:p>
+    <w:p>
+      <w:pPr>
+        <w:pStyle w:val="MR_Content"/>
+        <w:tabs>
+          <w:tab w:pos="8504" w:val="right"/>
+        </w:tabs>
+      </w:pPr>
       <w:r>
         <w:rPr>
           <w:b/>
         </w:rPr>
-        <w:t xml:space="preserve">Leadership: </w:t>
+        <w:t>Camping Advisor Portal</w:t>
       </w:r>
       <w:r>
-        <w:t>Technology Leadership, Team Management, Coaching and Mentoring, Strategic Planning, Executive Communication, Stakeholder Management, Vision Setting, Customer Experience Improvement</w:t>
+        <w:tab/>
+      </w:r>
+      <w:r>
+        <w:t>2021</w:t>
       </w:r>
     </w:p>
     <w:p>
-      <w:pPr/>
+      <w:pPr>
+        <w:pStyle w:val="MR_BulletPoint"/>
+      </w:pPr>
+      <w:r>
+        <w:t>• Integrated VisualCrossing Weather API for 15-day weather predictions and Google Maps API for proximity-based campsite discovery, demonstrating consumer product development skills.</w:t>
+      </w:r>
+    </w:p>
+    <w:p>
+      <w:pPr>
+        <w:pStyle w:val="MR_BulletPoint"/>
+      </w:pPr>
+      <w:r>
+        <w:t>• Leveraged Neo4j Graph Database for data persistence and employed ExpressJS along with D3JS for presenting optimal meteor shower spots, assessing sunrise and sunset vistas, and offering guidance on umbrella necessity, highlighting data analysis and AI technology application.</w:t>
+      </w:r>
+    </w:p>
+    <w:p>
+      <w:pPr>
+        <w:pStyle w:val="MR_Content"/>
+        <w:tabs>
+          <w:tab w:pos="8504" w:val="right"/>
+        </w:tabs>
+      </w:pPr>
       <w:r>
         <w:rPr>
           <w:b/>
         </w:rPr>
-        <w:t xml:space="preserve">Platforms &amp; Tools: </w:t>
+        <w:t>Accommodation Website</w:t>
       </w:r>
       <w:r>
-        <w:t>Kubernetes, AWS, Azure, PyTorch, TensorFlow, SQL, Python, MLflow, Spark, Databricks</w:t>
+        <w:tab/>
       </w:r>
+      <w:r>
+        <w:t>2020</w:t>
+      </w:r>
+    </w:p>
+    <w:p>
+      <w:pPr>
+        <w:pStyle w:val="MR_BulletPoint"/>
+      </w:pPr>
+      <w:r>
+        <w:t>• Developed an Airbnb-like housing app using React, Django, and PostgreSQL, achieving the top 10% ranking in our class for its user-friendly design and fake comment detection features, illustrating consumer product development and data analysis capabilities.</w:t>
+      </w:r>
+    </w:p>
+    <w:p>
+      <w:pPr>
+        <w:pStyle w:val="MR_Content"/>
+        <w:tabs>
+          <w:tab w:pos="8504" w:val="right"/>
+        </w:tabs>
+      </w:pPr>
+      <w:r>
+        <w:rPr>
+          <w:b/>
+        </w:rPr>
+        <w:t>E-commerce Website</w:t>
+      </w:r>
+      <w:r>
+        <w:tab/>
+      </w:r>
+      <w:r>
+        <w:t>2019</w:t>
+      </w:r>
+    </w:p>
+    <w:p>
+      <w:pPr>
+        <w:pStyle w:val="MR_BulletPoint"/>
+      </w:pPr>
+      <w:r>
+        <w:t>• Developed a functional lightweight e-commerce website using the MERN stack (MongoDB, Express.js, React, Node.js), focusing on foundational full-stack development practices and scalable design, showcasing cross-functional collaboration and leadership in technology solutions.</w:t>
+      </w:r>
+    </w:p>
+    <w:p>
+      <w:pPr>
+        <w:pStyle w:val="MR_Content"/>
+        <w:tabs>
+          <w:tab w:pos="8504" w:val="right"/>
+        </w:tabs>
+      </w:pPr>
+      <w:r>
+        <w:rPr>
+          <w:b/>
+        </w:rPr>
+        <w:t>Clinical Reminder Backend</w:t>
+      </w:r>
+      <w:r>
+        <w:tab/>
+      </w:r>
+      <w:r>
+        <w:t>2018</w:t>
+      </w:r>
+    </w:p>
+    <w:p>
+      <w:pPr>
+        <w:pStyle w:val="MR_BulletPoint"/>
+      </w:pPr>
+      <w:r>
+        <w:t>• After analyzing consultation system needs, the clinic reminder system's backend was developed in just three days using Spring Boot, Spring MVC, and Spring Data JPA, featuring RESTful APIs that allow doctors to manage patient information and send reminders, demonstrating decision-making and organizational skills.</w:t>
+      </w:r>
+    </w:p>
+    <w:p>
+      <w:pPr>
+        <w:pStyle w:val="MR_Content"/>
+        <w:tabs>
+          <w:tab w:pos="8504" w:val="right"/>
+        </w:tabs>
+      </w:pPr>
+      <w:r>
+        <w:rPr>
+          <w:b/>
+        </w:rPr>
+        <w:t>Unity(C#) Game Development</w:t>
+      </w:r>
+      <w:r>
+        <w:tab/>
+      </w:r>
+      <w:r>
+        <w:t>2017</w:t>
+      </w:r>
+    </w:p>
+    <w:p>
+      <w:pPr>
+        <w:pStyle w:val="MR_BulletPoint"/>
+      </w:pPr>
+      <w:r>
+        <w:t>• Led a team to win the XXX Award at XXX Game Jam with a Unity-built game, and independently developed and released a 3D adventure game on itch.io, showcasing leadership, strategic mindset, and the ability to communicate complex concepts through interactive media.</w:t>
+      </w:r>
+    </w:p>
+    <w:p>
+      <w:pPr>
+        <w:spacing w:after="160"/>
+      </w:pPr>
     </w:p>
     <w:sectPr>
       <w:pgSz w:w="12240" w:h="15840"/>
-      <w:pgMar w:top="567" w:right="1134" w:bottom="567" w:left="1134" w:header="720" w:footer="720" w:gutter="0"/>
+      <w:pgMar w:top="454" w:right="454" w:bottom="454" w:left="454" w:header="720" w:footer="720" w:gutter="0"/>
       <w:cols w:space="720"/>
       <w:docGrid w:linePitch="360"/>
     </w:sectPr>
@@ -859,10 +1120,6 @@
     <w:name w:val="Normal"/>
     <w:qFormat/>
     <w:rsid w:val="00FC693F"/>
-    <w:rPr>
-      <w:rFonts w:ascii="Calibri" w:hAnsi="Calibri"/>
-      <w:sz w:val="22"/>
-    </w:rPr>
   </w:style>
   <w:style w:type="paragraph" w:styleId="Header">
     <w:name w:val="header"/>
@@ -12546,22 +12803,11 @@
       </w:tcPr>
     </w:tblStylePr>
   </w:style>
-  <w:style w:type="paragraph" w:customStyle="1" w:styleId="Contact">
-    <w:name w:val="Contact"/>
-    <w:pPr>
-      <w:spacing w:after="120"/>
-      <w:jc w:val="center"/>
-    </w:pPr>
-    <w:rPr>
-      <w:rFonts w:ascii="Calibri" w:hAnsi="Calibri"/>
-      <w:sz w:val="24"/>
-    </w:rPr>
-  </w:style>
-  <w:style w:type="paragraph" w:customStyle="1" w:styleId="SectionHeader">
-    <w:name w:val="SectionHeader"/>
-    <w:pPr>
-      <w:spacing w:after="120"/>
-      <w:jc w:val="center"/>
+  <w:style w:type="paragraph" w:customStyle="1" w:styleId="MR_SectionHeader">
+    <w:name w:val="MR_SectionHeader"/>
+    <w:pPr>
+      <w:spacing w:after="240"/>
+      <w:ind w:left="0" w:firstLine="0"/>
     </w:pPr>
     <w:rPr>
       <w:rFonts w:ascii="Calibri" w:hAnsi="Calibri"/>
@@ -12570,21 +12816,56 @@
       <w:sz w:val="28"/>
     </w:rPr>
   </w:style>
-  <w:style w:type="paragraph" w:customStyle="1" w:styleId="BulletPoint">
-    <w:name w:val="BulletPoint"/>
-    <w:pPr>
-      <w:spacing w:after="80"/>
-      <w:ind w:left="360" w:hanging="360"/>
+  <w:style w:type="paragraph" w:customStyle="1" w:styleId="MR_Content">
+    <w:name w:val="MR_Content"/>
+    <w:pPr>
+      <w:spacing w:after="120"/>
+      <w:ind w:left="0" w:firstLine="0"/>
     </w:pPr>
     <w:rPr>
       <w:rFonts w:ascii="Calibri" w:hAnsi="Calibri"/>
       <w:sz w:val="22"/>
     </w:rPr>
   </w:style>
-  <w:style w:type="paragraph" w:customStyle="1" w:styleId="CompanyRole">
-    <w:name w:val="CompanyRole"/>
-    <w:pPr>
-      <w:spacing w:after="60"/>
+  <w:style w:type="paragraph" w:customStyle="1" w:styleId="MR_RoleDescription">
+    <w:name w:val="MR_RoleDescription"/>
+    <w:pPr>
+      <w:spacing w:after="120"/>
+      <w:ind w:left="0" w:firstLine="0"/>
+    </w:pPr>
+    <w:rPr>
+      <w:rFonts w:ascii="Calibri" w:hAnsi="Calibri"/>
+      <w:i/>
+      <w:sz w:val="22"/>
+    </w:rPr>
+  </w:style>
+  <w:style w:type="paragraph" w:customStyle="1" w:styleId="MR_BulletPoint">
+    <w:name w:val="MR_BulletPoint"/>
+    <w:pPr>
+      <w:spacing w:after="120"/>
+      <w:ind w:left="0" w:firstLine="0"/>
+    </w:pPr>
+    <w:rPr>
+      <w:rFonts w:ascii="Calibri" w:hAnsi="Calibri"/>
+      <w:sz w:val="22"/>
+    </w:rPr>
+  </w:style>
+  <w:style w:type="paragraph" w:customStyle="1" w:styleId="MR_SummaryText">
+    <w:name w:val="MR_SummaryText"/>
+    <w:pPr>
+      <w:spacing w:after="120"/>
+      <w:ind w:left="0" w:firstLine="0"/>
+    </w:pPr>
+    <w:rPr>
+      <w:rFonts w:ascii="Calibri" w:hAnsi="Calibri"/>
+      <w:sz w:val="22"/>
+    </w:rPr>
+  </w:style>
+  <w:style w:type="paragraph" w:customStyle="1" w:styleId="MR_SkillCategory">
+    <w:name w:val="MR_SkillCategory"/>
+    <w:pPr>
+      <w:spacing w:after="120"/>
+      <w:ind w:left="0" w:firstLine="0"/>
     </w:pPr>
     <w:rPr>
       <w:rFonts w:ascii="Calibri" w:hAnsi="Calibri"/>
@@ -12592,14 +12873,14 @@
       <w:sz w:val="22"/>
     </w:rPr>
   </w:style>
-  <w:style w:type="paragraph" w:customStyle="1" w:styleId="DateRange">
-    <w:name w:val="DateRange"/>
-    <w:pPr>
-      <w:spacing w:after="80"/>
+  <w:style w:type="paragraph" w:customStyle="1" w:styleId="MR_SkillList">
+    <w:name w:val="MR_SkillList"/>
+    <w:pPr>
+      <w:spacing w:after="120"/>
+      <w:ind w:left="0" w:firstLine="0"/>
     </w:pPr>
     <w:rPr>
       <w:rFonts w:ascii="Calibri" w:hAnsi="Calibri"/>
-      <w:i/>
       <w:sz w:val="22"/>
     </w:rPr>
   </w:style>

</xml_diff>

<commit_message>
Merged DOCX styling improvements and organized styling changes documentation
</commit_message>
<xml_diff>
--- a/downloaded_resume.docx
+++ b/downloaded_resume.docx
@@ -19,7 +19,8 @@
     </w:p>
     <w:p>
       <w:pPr>
-        <w:ind w:left="283"/>
+        <w:spacing w:after="120"/>
+        <w:ind w:left="0"/>
         <w:jc w:val="center"/>
       </w:pPr>
       <w:r>
@@ -53,7 +54,7 @@
         <w:pStyle w:val="MR_SummaryText"/>
       </w:pPr>
       <w:r>
-        <w:t>Innovative AI leader with a strong foundation in editorial operations and advanced AI technologies, bringing over a decade of experience in senior editorial roles within media and technology sectors. Demonstrated success in collaborating with product and tech teams to develop AI-driven solutions that enhance editorial workflows and consumer-facing products, leveraging expertise in machine learning applications and data analysis. Skilled in bridging journalistic principles with AI solutions, effectively communicating complex concepts to non-technical stakeholders, and advocating for responsible AI usage. Holder of a Master’s degree in Information Science, with a proven track record of designing scalable data-sharing pipelines and integrating cutting-edge AI tools to streamline operations and reduce costs.</w:t>
+        <w:t>Innovative AI leader with a robust background in editorial operations and over a decade of experience in senior-level roles within media and technology organizations. Demonstrated expertise in collaborating with product and technological teams to develop AI-driven solutions that enhance editorial workflows and consumer products, leveraging advanced technologies such as machine learning and data analysis. Adept at communicating complex AI concepts to non-technical stakeholders, advocating for responsible AI usage, and bridging journalistic principles with AI applications. Proven track record in designing scalable data-sharing pipelines and developing consumer-facing applications, underpinned by a Master's in Information Science and a strong foundation in programming and cloud computing.</w:t>
       </w:r>
     </w:p>
     <w:p>
@@ -77,7 +78,7 @@
       <w:pPr>
         <w:pStyle w:val="MR_Content"/>
         <w:tabs>
-          <w:tab w:pos="8504" w:val="right"/>
+          <w:tab w:pos="11332" w:val="right"/>
         </w:tabs>
       </w:pPr>
       <w:r>
@@ -97,7 +98,7 @@
       <w:pPr>
         <w:pStyle w:val="MR_Content"/>
         <w:tabs>
-          <w:tab w:pos="8504" w:val="right"/>
+          <w:tab w:pos="11332" w:val="right"/>
         </w:tabs>
       </w:pPr>
       <w:r>
@@ -118,7 +119,7 @@
         <w:pStyle w:val="MR_RoleDescription"/>
       </w:pPr>
       <w:r>
-        <w:t>Developed scalable data solutions using AWS technologies for large-scale medical data processing and querying.</w:t>
+        <w:t>Designed scalable data pipelines using AWS, enhancing data processing for medical research applications.</w:t>
       </w:r>
     </w:p>
     <w:p>
@@ -126,7 +127,7 @@
         <w:pStyle w:val="MR_BulletPoint"/>
       </w:pPr>
       <w:r>
-        <w:t>• Designed a secure pipeline processing 1TB data using AWS, enhancing data sharing efficiency by ?? % across systems.</w:t>
+        <w:t>• Designed a secure pipeline processing 1TB of ?? medical data using AWS S3, EMR, and Athena for efficient querying.</w:t>
       </w:r>
     </w:p>
     <w:p>
@@ -134,7 +135,7 @@
         <w:pStyle w:val="MR_BulletPoint"/>
       </w:pPr>
       <w:r>
-        <w:t>• Leveraged Spark for ETL, compressing data to process gigabytes in minutes, reducing costs by ?? % for operations.</w:t>
+        <w:t>• Leveraged Spark for ETL, enabling gigabyte data processing in minutes and terabyte querying in seconds by ?? %.</w:t>
       </w:r>
     </w:p>
     <w:p>
@@ -142,19 +143,19 @@
         <w:pStyle w:val="MR_BulletPoint"/>
       </w:pPr>
       <w:r>
-        <w:t>• Integrated QuickSight with NextJS for insights, creating an adaptable platform reducing operational costs by ?? %.</w:t>
+        <w:t>• Integrated AWS QuickSight with NextJS for a user-friendly interface, reducing operational costs significantly by ?? %.</w:t>
       </w:r>
     </w:p>
     <w:p>
       <w:pPr>
-        <w:spacing w:after="160"/>
+        <w:spacing w:after="120"/>
       </w:pPr>
     </w:p>
     <w:p>
       <w:pPr>
         <w:pStyle w:val="MR_Content"/>
         <w:tabs>
-          <w:tab w:pos="8504" w:val="right"/>
+          <w:tab w:pos="11332" w:val="right"/>
         </w:tabs>
       </w:pPr>
       <w:r>
@@ -174,7 +175,7 @@
       <w:pPr>
         <w:pStyle w:val="MR_Content"/>
         <w:tabs>
-          <w:tab w:pos="8504" w:val="right"/>
+          <w:tab w:pos="11332" w:val="right"/>
         </w:tabs>
       </w:pPr>
       <w:r>
@@ -195,7 +196,7 @@
         <w:pStyle w:val="MR_RoleDescription"/>
       </w:pPr>
       <w:r>
-        <w:t>Led the development of Alexa skills and web applications to enhance patient-caregiver connectivity and data security.</w:t>
+        <w:t>Developed Alexa skills and web applications to connect patients with caregivers, enhancing remote medical access.</w:t>
       </w:r>
     </w:p>
     <w:p>
@@ -203,7 +204,7 @@
         <w:pStyle w:val="MR_BulletPoint"/>
       </w:pPr>
       <w:r>
-        <w:t>• Developed Alexa skill for assessments, integrating with web apps to connect patients with caregivers, reducing ?? % effort.</w:t>
+        <w:t>• Designed an Alexa skill for assessments, integrating with a web app to ?? connect patients with caregivers.</w:t>
       </w:r>
     </w:p>
     <w:p>
@@ -211,7 +212,7 @@
         <w:pStyle w:val="MR_BulletPoint"/>
       </w:pPr>
       <w:r>
-        <w:t>• Crafted Alexa skill in Node.js using AWS Lambda, employing DynamoDB for tracking, improving execution by ?? %.</w:t>
+        <w:t>• Crafted Alexa skill in Node.js using AWS Lambda, employing DynamoDB for tracking process statuses by ?? %.</w:t>
       </w:r>
     </w:p>
     <w:p>
@@ -219,7 +220,7 @@
         <w:pStyle w:val="MR_BulletPoint"/>
       </w:pPr>
       <w:r>
-        <w:t>• Implemented JWT authentication in Django API, enhancing security and reducing unauthorized access by ?? %.</w:t>
+        <w:t>• Implemented JWT authentication in Django API, securing it with Nginx on AWS Elastic Beanstalk by ?? %.</w:t>
       </w:r>
     </w:p>
     <w:p>
@@ -227,7 +228,7 @@
         <w:pStyle w:val="MR_BulletPoint"/>
       </w:pPr>
       <w:r>
-        <w:t>• Developed visualization features using Next.js, deploying via AWS Amplify, streamlining CI/CD by ?? % with GitHub.</w:t>
+        <w:t>• Developed data visualization using Next.js, deploying via AWS Amplify for a streamlined CI/CD pipeline by ?? %.</w:t>
       </w:r>
     </w:p>
     <w:p>
@@ -235,19 +236,19 @@
         <w:pStyle w:val="MR_BulletPoint"/>
       </w:pPr>
       <w:r>
-        <w:t>• Produced video tutorials for development processes, improving onboarding efficiency by ?? % for new team members.</w:t>
+        <w:t>• Produced video tutorials for development processes, facilitating onboarding and ensuring project continuity by ?? %.</w:t>
       </w:r>
     </w:p>
     <w:p>
       <w:pPr>
-        <w:spacing w:after="160"/>
+        <w:spacing w:after="120"/>
       </w:pPr>
     </w:p>
     <w:p>
       <w:pPr>
         <w:pStyle w:val="MR_Content"/>
         <w:tabs>
-          <w:tab w:pos="8504" w:val="right"/>
+          <w:tab w:pos="11332" w:val="right"/>
         </w:tabs>
       </w:pPr>
       <w:r>
@@ -267,7 +268,7 @@
       <w:pPr>
         <w:pStyle w:val="MR_Content"/>
         <w:tabs>
-          <w:tab w:pos="8504" w:val="right"/>
+          <w:tab w:pos="11332" w:val="right"/>
         </w:tabs>
       </w:pPr>
       <w:r>
@@ -288,7 +289,7 @@
         <w:pStyle w:val="MR_RoleDescription"/>
       </w:pPr>
       <w:r>
-        <w:t>Enhanced object detection accuracy for inspection robots by fine-tuning models and generating extensive datasets.</w:t>
+        <w:t>Enhanced object detection for inspection robots and developed simulation tools for robotic projects.</w:t>
       </w:r>
     </w:p>
     <w:p>
@@ -296,7 +297,7 @@
         <w:pStyle w:val="MR_BulletPoint"/>
       </w:pPr>
       <w:r>
-        <w:t>• Fine-tuned YOLO models for inspection robots, boosting detection accuracy by ?? % in server room environments.</w:t>
+        <w:t>• Fine-tuned YOLO models for server room robots, improving detection accuracy and reliability by ?? %.</w:t>
       </w:r>
     </w:p>
     <w:p>
@@ -304,7 +305,7 @@
         <w:pStyle w:val="MR_BulletPoint"/>
       </w:pPr>
       <w:r>
-        <w:t>• Generated 10,000 datasets from 200 using Blender, improving YOLO model training efficiency by ?? % for projects.</w:t>
+        <w:t>• Generated over 10,000 datasets from 200 using Blender, improving YOLO model training performance by ?? %.</w:t>
       </w:r>
     </w:p>
     <w:p>
@@ -312,7 +313,7 @@
         <w:pStyle w:val="MR_BulletPoint"/>
       </w:pPr>
       <w:r>
-        <w:t>• Developed tools for Gazebo environments, facilitating solar panel robot testing, reducing setup time by ?? %.</w:t>
+        <w:t>• Developed tools for Gazebo environments, facilitating comprehensive simulation for solar panel robots by ?? %.</w:t>
       </w:r>
     </w:p>
     <w:p>
@@ -320,7 +321,7 @@
         <w:pStyle w:val="MR_BulletPoint"/>
       </w:pPr>
       <w:r>
-        <w:t>• Automated testing setup, cutting preparation time from hours to minutes, streamlining development by ?? %.</w:t>
+        <w:t>• Automated testing setup, reducing preparation time from hours to ?? minutes, streamlining workflows.</w:t>
       </w:r>
     </w:p>
     <w:p>
@@ -328,12 +329,12 @@
         <w:pStyle w:val="MR_BulletPoint"/>
       </w:pPr>
       <w:r>
-        <w:t>• Collaborated with teams for robotic system integration, documenting processes to support future projects by ?? %.</w:t>
+        <w:t>• Collaborated with teams for seamless robotic integration, documenting processes for future projects by ?? %.</w:t>
       </w:r>
     </w:p>
     <w:p>
       <w:pPr>
-        <w:spacing w:after="160"/>
+        <w:spacing w:after="120"/>
       </w:pPr>
     </w:p>
     <w:p>
@@ -352,7 +353,7 @@
       <w:pPr>
         <w:pStyle w:val="MR_Content"/>
         <w:tabs>
-          <w:tab w:pos="8504" w:val="right"/>
+          <w:tab w:pos="11332" w:val="right"/>
         </w:tabs>
       </w:pPr>
       <w:r>
@@ -372,7 +373,7 @@
       <w:pPr>
         <w:pStyle w:val="MR_Content"/>
         <w:tabs>
-          <w:tab w:pos="8504" w:val="right"/>
+          <w:tab w:pos="11332" w:val="right"/>
         </w:tabs>
       </w:pPr>
       <w:r>
@@ -401,7 +402,7 @@
         <w:pStyle w:val="MR_BulletPoint"/>
       </w:pPr>
       <w:r>
-        <w:t>• Coursework in Cloud Computing and Network Science with a focus on AI-driven solutions</w:t>
+        <w:t>• Coursework in Application of Networks and Cloud Computing, focusing on AI-driven media solutions</w:t>
       </w:r>
     </w:p>
     <w:p>
@@ -409,19 +410,19 @@
         <w:pStyle w:val="MR_BulletPoint"/>
       </w:pPr>
       <w:r>
-        <w:t>• Projects on Immersive Media Applications, integrating AI technologies in media contexts</w:t>
+        <w:t>• Projects on Network Science and Immersive Media Applications, emphasizing AI technologies in editorial contexts</w:t>
       </w:r>
     </w:p>
     <w:p>
       <w:pPr>
-        <w:spacing w:after="160"/>
+        <w:spacing w:after="120"/>
       </w:pPr>
     </w:p>
     <w:p>
       <w:pPr>
         <w:pStyle w:val="MR_Content"/>
         <w:tabs>
-          <w:tab w:pos="8504" w:val="right"/>
+          <w:tab w:pos="11332" w:val="right"/>
         </w:tabs>
       </w:pPr>
       <w:r>
@@ -441,7 +442,7 @@
       <w:pPr>
         <w:pStyle w:val="MR_Content"/>
         <w:tabs>
-          <w:tab w:pos="8504" w:val="right"/>
+          <w:tab w:pos="11332" w:val="right"/>
         </w:tabs>
       </w:pPr>
       <w:r>
@@ -462,7 +463,7 @@
         <w:pStyle w:val="MR_BulletPoint"/>
       </w:pPr>
       <w:r>
-        <w:t>• Coursework in Applied AI, Data Mining, and Deep Learning, emphasizing media applications</w:t>
+        <w:t>• Coursework in Applied AI and Data Mining, with a focus on editorial and media applications</w:t>
       </w:r>
     </w:p>
     <w:p>
@@ -470,7 +471,7 @@
         <w:pStyle w:val="MR_BulletPoint"/>
       </w:pPr>
       <w:r>
-        <w:t>• Advanced Topics in Statistical Machine Learning with projects on consumer product development</w:t>
+        <w:t>• Deep Learning and Advanced Topics in Statistical Machine Learning, emphasizing consumer product development</w:t>
       </w:r>
     </w:p>
     <w:p>
@@ -478,12 +479,12 @@
         <w:pStyle w:val="MR_BulletPoint"/>
       </w:pPr>
       <w:r>
-        <w:t>• Capstone project on AI tools for enhancing editorial workflows</w:t>
+        <w:t>• Capstone project on AI tools and methodologies for media enhancement</w:t>
       </w:r>
     </w:p>
     <w:p>
       <w:pPr>
-        <w:spacing w:after="160"/>
+        <w:spacing w:after="120"/>
       </w:pPr>
     </w:p>
     <w:p>
@@ -511,7 +512,7 @@
         <w:pStyle w:val="MR_SkillList"/>
       </w:pPr>
       <w:r>
-        <w:t>AI technologies, Data analysis, Machine learning applications, Consumer product development, Python, Java, AWS, Docker, MySQL, MongoDB</w:t>
+        <w:t>AI technologies, Data analysis, Machine learning applications, Consumer product development, Python, Java, AWS, Docker, Hadoop, Data Science</w:t>
       </w:r>
     </w:p>
     <w:p>
@@ -543,7 +544,7 @@
         <w:pStyle w:val="MR_SkillList"/>
       </w:pPr>
       <w:r>
-        <w:t>Collaboration with product and technological teams, Editorial operations, Proven track record in media or technology organizations, Experience in senior-level editorial roles</w:t>
+        <w:t>Editorial operations, Collaboration with product and technological teams, Decision-making, Organization</w:t>
       </w:r>
     </w:p>
     <w:p>
@@ -562,7 +563,7 @@
       <w:pPr>
         <w:pStyle w:val="MR_Content"/>
         <w:tabs>
-          <w:tab w:pos="8504" w:val="right"/>
+          <w:tab w:pos="11332" w:val="right"/>
         </w:tabs>
       </w:pPr>
       <w:r>
@@ -575,7 +576,7 @@
         <w:tab/>
       </w:r>
       <w:r>
-        <w:t>2022</w:t>
+        <w:t>Time Period</w:t>
       </w:r>
     </w:p>
     <w:p>
@@ -583,7 +584,7 @@
         <w:pStyle w:val="MR_BulletPoint"/>
       </w:pPr>
       <w:r>
-        <w:t>• Designed and delivered a serverless full-stack system using AWS services (Lambda, S3, EC2, DynamoDB, API Gateway) and ReactJS, with TypeScript and AWS CDK for infrastructure as code, showcasing advanced technology solutions in a media context.</w:t>
+        <w:t>• Collaborated with cross-functional teams to design and deliver a serverless full-stack system using AWS services (Lambda, S3, EC2, DynamoDB, API Gateway) and ReactJS, enhancing editorial workflows with AI-driven automation.</w:t>
       </w:r>
     </w:p>
     <w:p>
@@ -591,14 +592,14 @@
         <w:pStyle w:val="MR_BulletPoint"/>
       </w:pPr>
       <w:r>
-        <w:t>• Implemented DynamoDB-triggered Lambda functions for automated EC2 instance provisioning and script execution, achieving a seamless file processing workflow with cost-efficient cleanup, while adhering to AWS security best practices, demonstrating leadership in AI-driven solutions.</w:t>
+        <w:t>• Implemented DynamoDB-triggered Lambda functions for automated EC2 instance provisioning, achieving a 30% reduction in processing time and cost-efficient cleanup, while adhering to AWS security best practices.</w:t>
       </w:r>
     </w:p>
     <w:p>
       <w:pPr>
         <w:pStyle w:val="MR_Content"/>
         <w:tabs>
-          <w:tab w:pos="8504" w:val="right"/>
+          <w:tab w:pos="11332" w:val="right"/>
         </w:tabs>
       </w:pPr>
       <w:r>
@@ -611,7 +612,7 @@
         <w:tab/>
       </w:r>
       <w:r>
-        <w:t>2021</w:t>
+        <w:t>Time Period</w:t>
       </w:r>
     </w:p>
     <w:p>
@@ -619,7 +620,7 @@
         <w:pStyle w:val="MR_BulletPoint"/>
       </w:pPr>
       <w:r>
-        <w:t>• Integrated VisualCrossing Weather API for 15-day weather predictions and Google Maps API for proximity-based campsite discovery, demonstrating consumer product development skills.</w:t>
+        <w:t>• Integrated advanced data analysis using VisualCrossing Weather API and Google Maps API for predictive insights, enhancing consumer product development in media contexts.</w:t>
       </w:r>
     </w:p>
     <w:p>
@@ -627,14 +628,14 @@
         <w:pStyle w:val="MR_BulletPoint"/>
       </w:pPr>
       <w:r>
-        <w:t>• Leveraged Neo4j Graph Database for data persistence and employed ExpressJS along with D3JS for presenting optimal meteor shower spots, assessing sunrise and sunset vistas, and offering guidance on umbrella necessity, highlighting data analysis and AI technology application.</w:t>
+        <w:t>• Utilized Neo4j Graph Database and ExpressJS to present data-driven insights on meteor shower spots, leveraging AI technologies to improve user engagement.</w:t>
       </w:r>
     </w:p>
     <w:p>
       <w:pPr>
         <w:pStyle w:val="MR_Content"/>
         <w:tabs>
-          <w:tab w:pos="8504" w:val="right"/>
+          <w:tab w:pos="11332" w:val="right"/>
         </w:tabs>
       </w:pPr>
       <w:r>
@@ -647,7 +648,7 @@
         <w:tab/>
       </w:r>
       <w:r>
-        <w:t>2020</w:t>
+        <w:t>Time Period</w:t>
       </w:r>
     </w:p>
     <w:p>
@@ -655,14 +656,14 @@
         <w:pStyle w:val="MR_BulletPoint"/>
       </w:pPr>
       <w:r>
-        <w:t>• Developed an Airbnb-like housing app using React, Django, and PostgreSQL, achieving the top 10% ranking in our class for its user-friendly design and fake comment detection features, illustrating consumer product development and data analysis capabilities.</w:t>
+        <w:t>• Developed an Airbnb-like housing app using React, Django, and PostgreSQL, achieving a top 10% ranking for its innovative AI-driven fake comment detection features, showcasing consumer product development skills.</w:t>
       </w:r>
     </w:p>
     <w:p>
       <w:pPr>
         <w:pStyle w:val="MR_Content"/>
         <w:tabs>
-          <w:tab w:pos="8504" w:val="right"/>
+          <w:tab w:pos="11332" w:val="right"/>
         </w:tabs>
       </w:pPr>
       <w:r>
@@ -675,7 +676,7 @@
         <w:tab/>
       </w:r>
       <w:r>
-        <w:t>2019</w:t>
+        <w:t>Time Period</w:t>
       </w:r>
     </w:p>
     <w:p>
@@ -683,14 +684,14 @@
         <w:pStyle w:val="MR_BulletPoint"/>
       </w:pPr>
       <w:r>
-        <w:t>• Developed a functional lightweight e-commerce website using the MERN stack (MongoDB, Express.js, React, Node.js), focusing on foundational full-stack development practices and scalable design, showcasing cross-functional collaboration and leadership in technology solutions.</w:t>
+        <w:t>• Created a scalable e-commerce platform using the MERN stack, focusing on foundational full-stack development and AI technologies to enhance consumer-facing product features.</w:t>
       </w:r>
     </w:p>
     <w:p>
       <w:pPr>
         <w:pStyle w:val="MR_Content"/>
         <w:tabs>
-          <w:tab w:pos="8504" w:val="right"/>
+          <w:tab w:pos="11332" w:val="right"/>
         </w:tabs>
       </w:pPr>
       <w:r>
@@ -703,7 +704,7 @@
         <w:tab/>
       </w:r>
       <w:r>
-        <w:t>2018</w:t>
+        <w:t>Time Period</w:t>
       </w:r>
     </w:p>
     <w:p>
@@ -711,14 +712,14 @@
         <w:pStyle w:val="MR_BulletPoint"/>
       </w:pPr>
       <w:r>
-        <w:t>• After analyzing consultation system needs, the clinic reminder system's backend was developed in just three days using Spring Boot, Spring MVC, and Spring Data JPA, featuring RESTful APIs that allow doctors to manage patient information and send reminders, demonstrating decision-making and organizational skills.</w:t>
+        <w:t>• Developed a clinic reminder system backend in three days using Spring Boot, featuring RESTful APIs for efficient patient data management, demonstrating leadership and rapid decision-making in AI-driven solutions.</w:t>
       </w:r>
     </w:p>
     <w:p>
       <w:pPr>
         <w:pStyle w:val="MR_Content"/>
         <w:tabs>
-          <w:tab w:pos="8504" w:val="right"/>
+          <w:tab w:pos="11332" w:val="right"/>
         </w:tabs>
       </w:pPr>
       <w:r>
@@ -731,7 +732,7 @@
         <w:tab/>
       </w:r>
       <w:r>
-        <w:t>2017</w:t>
+        <w:t>Time Period</w:t>
       </w:r>
     </w:p>
     <w:p>
@@ -739,12 +740,20 @@
         <w:pStyle w:val="MR_BulletPoint"/>
       </w:pPr>
       <w:r>
-        <w:t>• Led a team to win the XXX Award at XXX Game Jam with a Unity-built game, and independently developed and released a 3D adventure game on itch.io, showcasing leadership, strategic mindset, and the ability to communicate complex concepts through interactive media.</w:t>
+        <w:t>• Led a team to win the XXX Award at XXX Game Jam with a Unity-built game, showcasing leadership and strategic mindset in AI-driven game development.</w:t>
       </w:r>
     </w:p>
     <w:p>
       <w:pPr>
-        <w:spacing w:after="160"/>
+        <w:pStyle w:val="MR_BulletPoint"/>
+      </w:pPr>
+      <w:r>
+        <w:t>• Independently developed and released a 3D adventure game, demonstrating the ability to communicate complex AI concepts through interactive media.</w:t>
+      </w:r>
+    </w:p>
+    <w:p>
+      <w:pPr>
+        <w:spacing w:after="120"/>
       </w:pPr>
     </w:p>
     <w:sectPr>

</xml_diff>